<commit_message>
Se establecen los menus y las funciones de los usuarios
</commit_message>
<xml_diff>
--- a/Documentación y Aclaraciones del taller JAVA-T01.docx
+++ b/Documentación y Aclaraciones del taller JAVA-T01.docx
@@ -34,7 +34,19 @@
         <w:rPr>
           <w:lang w:bidi="es-ES"/>
         </w:rPr>
-        <w:t>LIOTECA LA PINGÜINELA</w:t>
+        <w:t>LIOTECA LA PINGÜINE</w:t>
+      </w:r>
+      <w:r>
+        <w:rPr>
+          <w:lang w:bidi="es-ES"/>
+        </w:rPr>
+        <w:t>R</w:t>
+      </w:r>
+      <w:r>
+        <w:rPr>
+          <w:lang w:bidi="es-ES"/>
+        </w:rPr>
+        <w:t>A</w:t>
       </w:r>
     </w:p>
     <w:p>
@@ -77,7 +89,7 @@
       <w:pPr>
         <w:pStyle w:val="Heading1"/>
       </w:pPr>
-      <w:bookmarkStart w:id="1" w:name="_Toc163931246"/>
+      <w:bookmarkStart w:id="1" w:name="_Toc164030532"/>
       <w:r>
         <w:t>RESUMEN</w:t>
       </w:r>
@@ -123,21 +135,19 @@
         <w:rPr>
           <w:szCs w:val="24"/>
         </w:rPr>
-        <w:t xml:space="preserve"> el cual requiere realizar un programa para la gestión de una biblioteca llamada la </w:t>
-      </w:r>
-      <w:proofErr w:type="spellStart"/>
+        <w:t xml:space="preserve"> el cual requiere realizar un programa para la gestión de una biblioteca llamada la pingüine</w:t>
+      </w:r>
       <w:r>
         <w:rPr>
           <w:szCs w:val="24"/>
         </w:rPr>
-        <w:t>pingüinela</w:t>
-      </w:r>
-      <w:proofErr w:type="spellEnd"/>
+        <w:t>r</w:t>
+      </w:r>
       <w:r>
         <w:rPr>
           <w:szCs w:val="24"/>
         </w:rPr>
-        <w:t>,</w:t>
+        <w:t>a,</w:t>
       </w:r>
       <w:r>
         <w:rPr>
@@ -169,7 +179,7 @@
       <w:pPr>
         <w:pStyle w:val="Heading1"/>
       </w:pPr>
-      <w:bookmarkStart w:id="2" w:name="_Toc163931247"/>
+      <w:bookmarkStart w:id="2" w:name="_Toc164030533"/>
       <w:r>
         <w:t>SUMMARY</w:t>
       </w:r>
@@ -179,479 +189,21 @@
       </w:r>
     </w:p>
     <w:p>
-      <w:proofErr w:type="spellStart"/>
-      <w:r>
-        <w:t>This</w:t>
-      </w:r>
-      <w:proofErr w:type="spellEnd"/>
-      <w:r>
-        <w:t xml:space="preserve"> </w:t>
-      </w:r>
-      <w:proofErr w:type="spellStart"/>
-      <w:r>
-        <w:t>document</w:t>
-      </w:r>
-      <w:proofErr w:type="spellEnd"/>
-      <w:r>
-        <w:t xml:space="preserve"> </w:t>
-      </w:r>
-      <w:proofErr w:type="spellStart"/>
-      <w:r>
-        <w:t>aims</w:t>
-      </w:r>
-      <w:proofErr w:type="spellEnd"/>
-      <w:r>
-        <w:t xml:space="preserve"> </w:t>
-      </w:r>
-      <w:proofErr w:type="spellStart"/>
-      <w:r>
-        <w:t>to</w:t>
-      </w:r>
-      <w:proofErr w:type="spellEnd"/>
-      <w:r>
-        <w:t xml:space="preserve"> </w:t>
-      </w:r>
-      <w:proofErr w:type="spellStart"/>
-      <w:r>
-        <w:t>clarify</w:t>
-      </w:r>
-      <w:proofErr w:type="spellEnd"/>
-      <w:r>
-        <w:t xml:space="preserve"> </w:t>
-      </w:r>
-      <w:proofErr w:type="spellStart"/>
-      <w:r>
-        <w:t>all</w:t>
-      </w:r>
-      <w:proofErr w:type="spellEnd"/>
-      <w:r>
-        <w:t xml:space="preserve"> </w:t>
-      </w:r>
-      <w:proofErr w:type="spellStart"/>
-      <w:r>
-        <w:t>the</w:t>
-      </w:r>
-      <w:proofErr w:type="spellEnd"/>
-      <w:r>
-        <w:t xml:space="preserve"> </w:t>
-      </w:r>
-      <w:proofErr w:type="spellStart"/>
-      <w:r>
-        <w:t>steps</w:t>
-      </w:r>
-      <w:proofErr w:type="spellEnd"/>
-      <w:r>
-        <w:t xml:space="preserve"> and </w:t>
-      </w:r>
-      <w:proofErr w:type="spellStart"/>
-      <w:r>
-        <w:t>procedures</w:t>
-      </w:r>
-      <w:proofErr w:type="spellEnd"/>
-      <w:r>
-        <w:t xml:space="preserve"> </w:t>
-      </w:r>
-      <w:proofErr w:type="spellStart"/>
-      <w:r>
-        <w:t>that</w:t>
-      </w:r>
-      <w:proofErr w:type="spellEnd"/>
-      <w:r>
-        <w:t xml:space="preserve"> </w:t>
-      </w:r>
-      <w:proofErr w:type="spellStart"/>
-      <w:r>
-        <w:t>were</w:t>
-      </w:r>
-      <w:proofErr w:type="spellEnd"/>
-      <w:r>
-        <w:t xml:space="preserve"> </w:t>
-      </w:r>
-      <w:proofErr w:type="spellStart"/>
-      <w:r>
-        <w:t>taken</w:t>
-      </w:r>
-      <w:proofErr w:type="spellEnd"/>
-      <w:r>
-        <w:t xml:space="preserve"> </w:t>
-      </w:r>
-      <w:proofErr w:type="spellStart"/>
-      <w:r>
-        <w:t>to</w:t>
-      </w:r>
-      <w:proofErr w:type="spellEnd"/>
-      <w:r>
-        <w:t xml:space="preserve"> </w:t>
-      </w:r>
-      <w:proofErr w:type="spellStart"/>
-      <w:r>
-        <w:t>perform</w:t>
-      </w:r>
-      <w:proofErr w:type="spellEnd"/>
-      <w:r>
-        <w:t xml:space="preserve"> </w:t>
-      </w:r>
-      <w:proofErr w:type="spellStart"/>
-      <w:r>
-        <w:t>the</w:t>
-      </w:r>
-      <w:proofErr w:type="spellEnd"/>
-      <w:r>
-        <w:t xml:space="preserve"> Java workshop (OOP) </w:t>
-      </w:r>
-      <w:proofErr w:type="spellStart"/>
-      <w:r>
-        <w:t>Object</w:t>
-      </w:r>
-      <w:proofErr w:type="spellEnd"/>
-      <w:r>
-        <w:t xml:space="preserve"> </w:t>
-      </w:r>
-      <w:proofErr w:type="spellStart"/>
-      <w:r>
-        <w:t>Oriented</w:t>
-      </w:r>
-      <w:proofErr w:type="spellEnd"/>
-      <w:r>
-        <w:t xml:space="preserve"> </w:t>
-      </w:r>
-      <w:proofErr w:type="spellStart"/>
-      <w:r>
-        <w:t>Programming</w:t>
-      </w:r>
-      <w:proofErr w:type="spellEnd"/>
-      <w:r>
-        <w:t xml:space="preserve"> </w:t>
-      </w:r>
-      <w:proofErr w:type="spellStart"/>
-      <w:r>
-        <w:t>number</w:t>
-      </w:r>
-      <w:proofErr w:type="spellEnd"/>
-      <w:r>
-        <w:t xml:space="preserve"> 1, </w:t>
-      </w:r>
-      <w:proofErr w:type="spellStart"/>
-      <w:r>
-        <w:t>which</w:t>
-      </w:r>
-      <w:proofErr w:type="spellEnd"/>
-      <w:r>
-        <w:t xml:space="preserve"> </w:t>
-      </w:r>
-      <w:proofErr w:type="spellStart"/>
-      <w:r>
-        <w:t>requires</w:t>
-      </w:r>
-      <w:proofErr w:type="spellEnd"/>
-      <w:r>
-        <w:t xml:space="preserve"> </w:t>
-      </w:r>
-      <w:proofErr w:type="spellStart"/>
-      <w:r>
-        <w:t>making</w:t>
-      </w:r>
-      <w:proofErr w:type="spellEnd"/>
-      <w:r>
-        <w:t xml:space="preserve"> a </w:t>
-      </w:r>
-      <w:proofErr w:type="spellStart"/>
-      <w:r>
-        <w:t>program</w:t>
-      </w:r>
-      <w:proofErr w:type="spellEnd"/>
-      <w:r>
-        <w:t xml:space="preserve"> </w:t>
-      </w:r>
-      <w:proofErr w:type="spellStart"/>
-      <w:r>
-        <w:t>for</w:t>
-      </w:r>
-      <w:proofErr w:type="spellEnd"/>
-      <w:r>
-        <w:t xml:space="preserve"> </w:t>
-      </w:r>
-      <w:proofErr w:type="spellStart"/>
-      <w:r>
-        <w:t>the</w:t>
-      </w:r>
-      <w:proofErr w:type="spellEnd"/>
-      <w:r>
-        <w:t xml:space="preserve"> </w:t>
-      </w:r>
-      <w:proofErr w:type="spellStart"/>
-      <w:r>
-        <w:t>management</w:t>
-      </w:r>
-      <w:proofErr w:type="spellEnd"/>
-      <w:r>
-        <w:t xml:space="preserve"> </w:t>
-      </w:r>
-      <w:proofErr w:type="spellStart"/>
-      <w:r>
-        <w:t>of</w:t>
-      </w:r>
-      <w:proofErr w:type="spellEnd"/>
-      <w:r>
-        <w:t xml:space="preserve"> a </w:t>
-      </w:r>
-      <w:proofErr w:type="spellStart"/>
-      <w:r>
-        <w:t>library</w:t>
-      </w:r>
-      <w:proofErr w:type="spellEnd"/>
-      <w:r>
-        <w:t xml:space="preserve"> </w:t>
-      </w:r>
-      <w:proofErr w:type="spellStart"/>
-      <w:r>
-        <w:t>called</w:t>
-      </w:r>
-      <w:proofErr w:type="spellEnd"/>
-      <w:r>
-        <w:t xml:space="preserve"> </w:t>
-      </w:r>
-      <w:proofErr w:type="spellStart"/>
-      <w:r>
-        <w:t>the</w:t>
-      </w:r>
-      <w:proofErr w:type="spellEnd"/>
-      <w:r>
-        <w:t xml:space="preserve"> </w:t>
-      </w:r>
-      <w:proofErr w:type="spellStart"/>
-      <w:r>
-        <w:t>penguin</w:t>
-      </w:r>
-      <w:proofErr w:type="spellEnd"/>
-      <w:r>
-        <w:t xml:space="preserve">, </w:t>
-      </w:r>
-      <w:proofErr w:type="spellStart"/>
-      <w:r>
-        <w:t>for</w:t>
-      </w:r>
-      <w:proofErr w:type="spellEnd"/>
-      <w:r>
-        <w:t xml:space="preserve"> </w:t>
-      </w:r>
-      <w:proofErr w:type="spellStart"/>
-      <w:r>
-        <w:t>which</w:t>
-      </w:r>
-      <w:proofErr w:type="spellEnd"/>
-      <w:r>
-        <w:t xml:space="preserve"> </w:t>
-      </w:r>
-      <w:proofErr w:type="spellStart"/>
-      <w:r>
-        <w:t>specific</w:t>
-      </w:r>
-      <w:proofErr w:type="spellEnd"/>
-      <w:r>
-        <w:t xml:space="preserve"> </w:t>
-      </w:r>
-      <w:proofErr w:type="spellStart"/>
-      <w:r>
-        <w:t>conditions</w:t>
-      </w:r>
-      <w:proofErr w:type="spellEnd"/>
-      <w:r>
-        <w:t xml:space="preserve"> are </w:t>
-      </w:r>
-      <w:proofErr w:type="spellStart"/>
-      <w:r>
-        <w:t>requested</w:t>
-      </w:r>
-      <w:proofErr w:type="spellEnd"/>
-      <w:r>
-        <w:t xml:space="preserve"> so </w:t>
-      </w:r>
-      <w:proofErr w:type="spellStart"/>
-      <w:r>
-        <w:t>it</w:t>
-      </w:r>
-      <w:proofErr w:type="spellEnd"/>
-      <w:r>
-        <w:t xml:space="preserve"> </w:t>
-      </w:r>
-      <w:proofErr w:type="spellStart"/>
-      <w:r>
-        <w:t>is</w:t>
-      </w:r>
-      <w:proofErr w:type="spellEnd"/>
-      <w:r>
-        <w:t xml:space="preserve"> </w:t>
-      </w:r>
-      <w:proofErr w:type="spellStart"/>
-      <w:r>
-        <w:t>also</w:t>
-      </w:r>
-      <w:proofErr w:type="spellEnd"/>
-      <w:r>
-        <w:t xml:space="preserve"> </w:t>
-      </w:r>
-      <w:proofErr w:type="spellStart"/>
-      <w:r>
-        <w:t>required</w:t>
-      </w:r>
-      <w:proofErr w:type="spellEnd"/>
-      <w:r>
-        <w:t xml:space="preserve"> </w:t>
-      </w:r>
-      <w:proofErr w:type="spellStart"/>
-      <w:r>
-        <w:t>to</w:t>
-      </w:r>
-      <w:proofErr w:type="spellEnd"/>
-      <w:r>
-        <w:t xml:space="preserve"> </w:t>
-      </w:r>
-      <w:proofErr w:type="spellStart"/>
-      <w:r>
-        <w:t>perform</w:t>
-      </w:r>
-      <w:proofErr w:type="spellEnd"/>
-      <w:r>
-        <w:t xml:space="preserve"> a </w:t>
-      </w:r>
-      <w:proofErr w:type="spellStart"/>
-      <w:r>
-        <w:t>design</w:t>
-      </w:r>
-      <w:proofErr w:type="spellEnd"/>
-      <w:r>
-        <w:t xml:space="preserve"> </w:t>
-      </w:r>
-      <w:proofErr w:type="spellStart"/>
-      <w:r>
-        <w:t>of</w:t>
-      </w:r>
-      <w:proofErr w:type="spellEnd"/>
-      <w:r>
-        <w:t xml:space="preserve"> </w:t>
-      </w:r>
-      <w:proofErr w:type="spellStart"/>
-      <w:r>
-        <w:t>the</w:t>
-      </w:r>
-      <w:proofErr w:type="spellEnd"/>
-      <w:r>
-        <w:t xml:space="preserve"> </w:t>
-      </w:r>
-      <w:proofErr w:type="spellStart"/>
-      <w:r>
-        <w:t>database</w:t>
-      </w:r>
-      <w:proofErr w:type="spellEnd"/>
-      <w:r>
-        <w:t xml:space="preserve"> </w:t>
-      </w:r>
-      <w:proofErr w:type="spellStart"/>
-      <w:r>
-        <w:t>model</w:t>
-      </w:r>
-      <w:proofErr w:type="spellEnd"/>
-      <w:r>
-        <w:t xml:space="preserve">, </w:t>
-      </w:r>
-      <w:proofErr w:type="spellStart"/>
-      <w:r>
-        <w:t>how</w:t>
-      </w:r>
-      <w:proofErr w:type="spellEnd"/>
-      <w:r>
-        <w:t xml:space="preserve"> </w:t>
-      </w:r>
-      <w:proofErr w:type="spellStart"/>
-      <w:r>
-        <w:t>to</w:t>
-      </w:r>
-      <w:proofErr w:type="spellEnd"/>
-      <w:r>
-        <w:t xml:space="preserve"> </w:t>
-      </w:r>
-      <w:proofErr w:type="spellStart"/>
-      <w:r>
-        <w:t>handle</w:t>
-      </w:r>
-      <w:proofErr w:type="spellEnd"/>
-      <w:r>
-        <w:t xml:space="preserve"> </w:t>
-      </w:r>
-      <w:proofErr w:type="spellStart"/>
-      <w:r>
-        <w:t>the</w:t>
-      </w:r>
-      <w:proofErr w:type="spellEnd"/>
-      <w:r>
-        <w:t xml:space="preserve"> </w:t>
-      </w:r>
-      <w:proofErr w:type="spellStart"/>
-      <w:r>
-        <w:t>information</w:t>
-      </w:r>
-      <w:proofErr w:type="spellEnd"/>
-      <w:r>
-        <w:t xml:space="preserve"> and </w:t>
-      </w:r>
-      <w:proofErr w:type="spellStart"/>
-      <w:r>
-        <w:t>the</w:t>
-      </w:r>
-      <w:proofErr w:type="spellEnd"/>
-      <w:r>
-        <w:t xml:space="preserve"> </w:t>
-      </w:r>
-      <w:proofErr w:type="spellStart"/>
-      <w:r>
-        <w:t>relationship</w:t>
-      </w:r>
-      <w:proofErr w:type="spellEnd"/>
-      <w:r>
-        <w:t xml:space="preserve"> </w:t>
-      </w:r>
-      <w:proofErr w:type="spellStart"/>
-      <w:r>
-        <w:t>that</w:t>
-      </w:r>
-      <w:proofErr w:type="spellEnd"/>
-      <w:r>
-        <w:t xml:space="preserve"> </w:t>
-      </w:r>
-      <w:proofErr w:type="spellStart"/>
-      <w:r>
-        <w:t>will</w:t>
-      </w:r>
-      <w:proofErr w:type="spellEnd"/>
-      <w:r>
-        <w:t xml:space="preserve"> </w:t>
-      </w:r>
-      <w:proofErr w:type="spellStart"/>
-      <w:r>
-        <w:t>exist</w:t>
-      </w:r>
-      <w:proofErr w:type="spellEnd"/>
-      <w:r>
-        <w:t xml:space="preserve"> </w:t>
-      </w:r>
-      <w:proofErr w:type="spellStart"/>
-      <w:r>
-        <w:t>between</w:t>
-      </w:r>
-      <w:proofErr w:type="spellEnd"/>
-      <w:r>
-        <w:t xml:space="preserve"> </w:t>
-      </w:r>
-      <w:proofErr w:type="spellStart"/>
-      <w:r>
-        <w:t>entities</w:t>
-      </w:r>
-      <w:proofErr w:type="spellEnd"/>
-      <w:r>
-        <w:t>.</w:t>
-      </w:r>
-      <w:r>
+      <w:pPr>
+        <w:rPr>
+          <w:lang w:val="en-US"/>
+        </w:rPr>
+      </w:pPr>
+      <w:r>
+        <w:rPr>
+          <w:lang w:val="en-US"/>
+        </w:rPr>
+        <w:t>This document aims to clarify all the steps and procedures that were taken to perform the Java workshop (OOP) Object Oriented Programming number 1, which requires making a program for the management of a library called the penguin, for which specific conditions are requested so it is also required to perform a design of the database model, how to handle the information and the relationship that will exist between entities.</w:t>
+      </w:r>
+      <w:r>
+        <w:rPr>
+          <w:lang w:val="en-US"/>
+        </w:rPr>
         <w:br w:type="page"/>
       </w:r>
     </w:p>
@@ -704,9 +256,10 @@
               <w:tab w:val="right" w:leader="underscore" w:pos="9016"/>
             </w:tabs>
             <w:rPr>
+              <w:noProof/>
               <w:kern w:val="2"/>
               <w:szCs w:val="24"/>
-              <w:lang w:eastAsia="es-ES"/>
+              <w:lang w:val="es-ES" w:eastAsia="es-ES"/>
               <w14:ligatures w14:val="standardContextual"/>
             </w:rPr>
           </w:pPr>
@@ -719,50 +272,58 @@
           <w:r>
             <w:fldChar w:fldCharType="separate"/>
           </w:r>
-          <w:hyperlink w:anchor="_Toc163931246" w:history="1">
+          <w:hyperlink w:anchor="_Toc164030532" w:history="1">
             <w:r>
               <w:rPr>
                 <w:rStyle w:val="Hyperlink"/>
+                <w:noProof/>
               </w:rPr>
               <w:t>RESUMEN</w:t>
             </w:r>
             <w:r>
               <w:rPr>
+                <w:noProof/>
                 <w:webHidden/>
               </w:rPr>
               <w:tab/>
             </w:r>
             <w:r>
               <w:rPr>
+                <w:noProof/>
                 <w:webHidden/>
               </w:rPr>
               <w:fldChar w:fldCharType="begin"/>
             </w:r>
             <w:r>
               <w:rPr>
+                <w:noProof/>
                 <w:webHidden/>
               </w:rPr>
-              <w:instrText xml:space="preserve"> PAGEREF _Toc163931246 \h </w:instrText>
+              <w:instrText xml:space="preserve"> PAGEREF _Toc164030532 \h </w:instrText>
             </w:r>
             <w:r>
               <w:rPr>
+                <w:noProof/>
                 <w:webHidden/>
               </w:rPr>
             </w:r>
             <w:r>
               <w:rPr>
+                <w:noProof/>
                 <w:webHidden/>
               </w:rPr>
               <w:fldChar w:fldCharType="separate"/>
             </w:r>
             <w:r>
               <w:rPr>
+                <w:noProof/>
                 <w:webHidden/>
               </w:rPr>
               <w:t>1</w:t>
             </w:r>
             <w:r>
               <w:rPr>
+                <w:noProof/>
                 <w:webHidden/>
               </w:rPr>
               <w:fldChar w:fldCharType="end"/>
@@ -776,56 +337,65 @@
               <w:tab w:val="right" w:leader="underscore" w:pos="9016"/>
             </w:tabs>
             <w:rPr>
+              <w:noProof/>
               <w:kern w:val="2"/>
               <w:szCs w:val="24"/>
-              <w:lang w:eastAsia="es-ES"/>
+              <w:lang w:val="es-ES" w:eastAsia="es-ES"/>
               <w14:ligatures w14:val="standardContextual"/>
             </w:rPr>
           </w:pPr>
-          <w:hyperlink w:anchor="_Toc163931247" w:history="1">
+          <w:hyperlink w:anchor="_Toc164030533" w:history="1">
             <w:r>
               <w:rPr>
                 <w:rStyle w:val="Hyperlink"/>
+                <w:noProof/>
               </w:rPr>
               <w:t>SUMMARY</w:t>
             </w:r>
             <w:r>
               <w:rPr>
+                <w:noProof/>
                 <w:webHidden/>
               </w:rPr>
               <w:tab/>
             </w:r>
             <w:r>
               <w:rPr>
+                <w:noProof/>
                 <w:webHidden/>
               </w:rPr>
               <w:fldChar w:fldCharType="begin"/>
             </w:r>
             <w:r>
               <w:rPr>
+                <w:noProof/>
                 <w:webHidden/>
               </w:rPr>
-              <w:instrText xml:space="preserve"> PAGEREF _Toc163931247 \h </w:instrText>
+              <w:instrText xml:space="preserve"> PAGEREF _Toc164030533 \h </w:instrText>
             </w:r>
             <w:r>
               <w:rPr>
+                <w:noProof/>
                 <w:webHidden/>
               </w:rPr>
             </w:r>
             <w:r>
               <w:rPr>
+                <w:noProof/>
                 <w:webHidden/>
               </w:rPr>
               <w:fldChar w:fldCharType="separate"/>
             </w:r>
             <w:r>
               <w:rPr>
+                <w:noProof/>
                 <w:webHidden/>
               </w:rPr>
               <w:t>1</w:t>
             </w:r>
             <w:r>
               <w:rPr>
+                <w:noProof/>
                 <w:webHidden/>
               </w:rPr>
               <w:fldChar w:fldCharType="end"/>
@@ -839,56 +409,65 @@
               <w:tab w:val="right" w:leader="underscore" w:pos="9016"/>
             </w:tabs>
             <w:rPr>
+              <w:noProof/>
               <w:kern w:val="2"/>
               <w:szCs w:val="24"/>
-              <w:lang w:eastAsia="es-ES"/>
+              <w:lang w:val="es-ES" w:eastAsia="es-ES"/>
               <w14:ligatures w14:val="standardContextual"/>
             </w:rPr>
           </w:pPr>
-          <w:hyperlink w:anchor="_Toc163931248" w:history="1">
+          <w:hyperlink w:anchor="_Toc164030534" w:history="1">
             <w:r>
               <w:rPr>
                 <w:rStyle w:val="Hyperlink"/>
+                <w:noProof/>
               </w:rPr>
               <w:t>Diseño del diagrama de la base de datos</w:t>
             </w:r>
             <w:r>
               <w:rPr>
+                <w:noProof/>
                 <w:webHidden/>
               </w:rPr>
               <w:tab/>
             </w:r>
             <w:r>
               <w:rPr>
+                <w:noProof/>
                 <w:webHidden/>
               </w:rPr>
               <w:fldChar w:fldCharType="begin"/>
             </w:r>
             <w:r>
               <w:rPr>
+                <w:noProof/>
                 <w:webHidden/>
               </w:rPr>
-              <w:instrText xml:space="preserve"> PAGEREF _Toc163931248 \h </w:instrText>
+              <w:instrText xml:space="preserve"> PAGEREF _Toc164030534 \h </w:instrText>
             </w:r>
             <w:r>
               <w:rPr>
+                <w:noProof/>
                 <w:webHidden/>
               </w:rPr>
             </w:r>
             <w:r>
               <w:rPr>
+                <w:noProof/>
                 <w:webHidden/>
               </w:rPr>
               <w:fldChar w:fldCharType="separate"/>
             </w:r>
             <w:r>
               <w:rPr>
+                <w:noProof/>
                 <w:webHidden/>
               </w:rPr>
               <w:t>3</w:t>
             </w:r>
             <w:r>
               <w:rPr>
+                <w:noProof/>
                 <w:webHidden/>
               </w:rPr>
               <w:fldChar w:fldCharType="end"/>
@@ -902,56 +481,65 @@
               <w:tab w:val="right" w:leader="underscore" w:pos="9016"/>
             </w:tabs>
             <w:rPr>
+              <w:noProof/>
               <w:kern w:val="2"/>
               <w:szCs w:val="24"/>
-              <w:lang w:eastAsia="es-ES"/>
+              <w:lang w:val="es-ES" w:eastAsia="es-ES"/>
               <w14:ligatures w14:val="standardContextual"/>
             </w:rPr>
           </w:pPr>
-          <w:hyperlink w:anchor="_Toc163931249" w:history="1">
+          <w:hyperlink w:anchor="_Toc164030535" w:history="1">
             <w:r>
               <w:rPr>
                 <w:rStyle w:val="Hyperlink"/>
+                <w:noProof/>
               </w:rPr>
               <w:t>Entidad-Relación</w:t>
             </w:r>
             <w:r>
               <w:rPr>
+                <w:noProof/>
                 <w:webHidden/>
               </w:rPr>
               <w:tab/>
             </w:r>
             <w:r>
               <w:rPr>
+                <w:noProof/>
                 <w:webHidden/>
               </w:rPr>
               <w:fldChar w:fldCharType="begin"/>
             </w:r>
             <w:r>
               <w:rPr>
+                <w:noProof/>
                 <w:webHidden/>
               </w:rPr>
-              <w:instrText xml:space="preserve"> PAGEREF _Toc163931249 \h </w:instrText>
+              <w:instrText xml:space="preserve"> PAGEREF _Toc164030535 \h </w:instrText>
             </w:r>
             <w:r>
               <w:rPr>
+                <w:noProof/>
                 <w:webHidden/>
               </w:rPr>
             </w:r>
             <w:r>
               <w:rPr>
+                <w:noProof/>
                 <w:webHidden/>
               </w:rPr>
               <w:fldChar w:fldCharType="separate"/>
             </w:r>
             <w:r>
               <w:rPr>
+                <w:noProof/>
                 <w:webHidden/>
               </w:rPr>
               <w:t>3</w:t>
             </w:r>
             <w:r>
               <w:rPr>
+                <w:noProof/>
                 <w:webHidden/>
               </w:rPr>
               <w:fldChar w:fldCharType="end"/>
@@ -965,56 +553,65 @@
               <w:tab w:val="right" w:leader="underscore" w:pos="9016"/>
             </w:tabs>
             <w:rPr>
+              <w:noProof/>
               <w:kern w:val="2"/>
               <w:szCs w:val="24"/>
-              <w:lang w:eastAsia="es-ES"/>
+              <w:lang w:val="es-ES" w:eastAsia="es-ES"/>
               <w14:ligatures w14:val="standardContextual"/>
             </w:rPr>
           </w:pPr>
-          <w:hyperlink w:anchor="_Toc163931250" w:history="1">
+          <w:hyperlink w:anchor="_Toc164030536" w:history="1">
             <w:r>
               <w:rPr>
                 <w:rStyle w:val="Hyperlink"/>
+                <w:noProof/>
               </w:rPr>
               <w:t>Relaciones:</w:t>
             </w:r>
             <w:r>
               <w:rPr>
+                <w:noProof/>
                 <w:webHidden/>
               </w:rPr>
               <w:tab/>
             </w:r>
             <w:r>
               <w:rPr>
+                <w:noProof/>
                 <w:webHidden/>
               </w:rPr>
               <w:fldChar w:fldCharType="begin"/>
             </w:r>
             <w:r>
               <w:rPr>
+                <w:noProof/>
                 <w:webHidden/>
               </w:rPr>
-              <w:instrText xml:space="preserve"> PAGEREF _Toc163931250 \h </w:instrText>
+              <w:instrText xml:space="preserve"> PAGEREF _Toc164030536 \h </w:instrText>
             </w:r>
             <w:r>
               <w:rPr>
+                <w:noProof/>
                 <w:webHidden/>
               </w:rPr>
             </w:r>
             <w:r>
               <w:rPr>
+                <w:noProof/>
                 <w:webHidden/>
               </w:rPr>
               <w:fldChar w:fldCharType="separate"/>
             </w:r>
             <w:r>
               <w:rPr>
+                <w:noProof/>
                 <w:webHidden/>
               </w:rPr>
               <w:t>3</w:t>
             </w:r>
             <w:r>
               <w:rPr>
+                <w:noProof/>
                 <w:webHidden/>
               </w:rPr>
               <w:fldChar w:fldCharType="end"/>
@@ -1028,56 +625,65 @@
               <w:tab w:val="right" w:leader="underscore" w:pos="9016"/>
             </w:tabs>
             <w:rPr>
+              <w:noProof/>
               <w:kern w:val="2"/>
               <w:szCs w:val="24"/>
-              <w:lang w:eastAsia="es-ES"/>
+              <w:lang w:val="es-ES" w:eastAsia="es-ES"/>
               <w14:ligatures w14:val="standardContextual"/>
             </w:rPr>
           </w:pPr>
-          <w:hyperlink w:anchor="_Toc163931251" w:history="1">
+          <w:hyperlink w:anchor="_Toc164030537" w:history="1">
             <w:r>
               <w:rPr>
                 <w:rStyle w:val="Hyperlink"/>
+                <w:noProof/>
               </w:rPr>
               <w:t>Aclaraciones:</w:t>
             </w:r>
             <w:r>
               <w:rPr>
+                <w:noProof/>
                 <w:webHidden/>
               </w:rPr>
               <w:tab/>
             </w:r>
             <w:r>
               <w:rPr>
+                <w:noProof/>
                 <w:webHidden/>
               </w:rPr>
               <w:fldChar w:fldCharType="begin"/>
             </w:r>
             <w:r>
               <w:rPr>
+                <w:noProof/>
                 <w:webHidden/>
               </w:rPr>
-              <w:instrText xml:space="preserve"> PAGEREF _Toc163931251 \h </w:instrText>
+              <w:instrText xml:space="preserve"> PAGEREF _Toc164030537 \h </w:instrText>
             </w:r>
             <w:r>
               <w:rPr>
+                <w:noProof/>
                 <w:webHidden/>
               </w:rPr>
             </w:r>
             <w:r>
               <w:rPr>
+                <w:noProof/>
                 <w:webHidden/>
               </w:rPr>
               <w:fldChar w:fldCharType="separate"/>
             </w:r>
             <w:r>
               <w:rPr>
+                <w:noProof/>
                 <w:webHidden/>
               </w:rPr>
               <w:t>3</w:t>
             </w:r>
             <w:r>
               <w:rPr>
+                <w:noProof/>
                 <w:webHidden/>
               </w:rPr>
               <w:fldChar w:fldCharType="end"/>
@@ -1091,56 +697,65 @@
               <w:tab w:val="right" w:leader="underscore" w:pos="9016"/>
             </w:tabs>
             <w:rPr>
+              <w:noProof/>
               <w:kern w:val="2"/>
               <w:szCs w:val="24"/>
-              <w:lang w:eastAsia="es-ES"/>
+              <w:lang w:val="es-ES" w:eastAsia="es-ES"/>
               <w14:ligatures w14:val="standardContextual"/>
             </w:rPr>
           </w:pPr>
-          <w:hyperlink w:anchor="_Toc163931252" w:history="1">
+          <w:hyperlink w:anchor="_Toc164030538" w:history="1">
             <w:r>
               <w:rPr>
                 <w:rStyle w:val="Hyperlink"/>
+                <w:noProof/>
               </w:rPr>
               <w:t>Modelo Relacional</w:t>
             </w:r>
             <w:r>
               <w:rPr>
+                <w:noProof/>
                 <w:webHidden/>
               </w:rPr>
               <w:tab/>
             </w:r>
             <w:r>
               <w:rPr>
+                <w:noProof/>
                 <w:webHidden/>
               </w:rPr>
               <w:fldChar w:fldCharType="begin"/>
             </w:r>
             <w:r>
               <w:rPr>
+                <w:noProof/>
                 <w:webHidden/>
               </w:rPr>
-              <w:instrText xml:space="preserve"> PAGEREF _Toc163931252 \h </w:instrText>
+              <w:instrText xml:space="preserve"> PAGEREF _Toc164030538 \h </w:instrText>
             </w:r>
             <w:r>
               <w:rPr>
+                <w:noProof/>
                 <w:webHidden/>
               </w:rPr>
             </w:r>
             <w:r>
               <w:rPr>
+                <w:noProof/>
                 <w:webHidden/>
               </w:rPr>
               <w:fldChar w:fldCharType="separate"/>
             </w:r>
             <w:r>
               <w:rPr>
+                <w:noProof/>
                 <w:webHidden/>
               </w:rPr>
               <w:t>4</w:t>
             </w:r>
             <w:r>
               <w:rPr>
+                <w:noProof/>
                 <w:webHidden/>
               </w:rPr>
               <w:fldChar w:fldCharType="end"/>
@@ -1154,56 +769,137 @@
               <w:tab w:val="right" w:leader="underscore" w:pos="9016"/>
             </w:tabs>
             <w:rPr>
+              <w:noProof/>
               <w:kern w:val="2"/>
               <w:szCs w:val="24"/>
-              <w:lang w:eastAsia="es-ES"/>
+              <w:lang w:val="es-ES" w:eastAsia="es-ES"/>
               <w14:ligatures w14:val="standardContextual"/>
             </w:rPr>
           </w:pPr>
-          <w:hyperlink w:anchor="_Toc163931253" w:history="1">
+          <w:hyperlink w:anchor="_Toc164030539" w:history="1">
             <w:r>
               <w:rPr>
                 <w:rStyle w:val="Hyperlink"/>
+                <w:noProof/>
               </w:rPr>
               <w:t>MR en Workbench</w:t>
             </w:r>
             <w:r>
               <w:rPr>
+                <w:noProof/>
                 <w:webHidden/>
               </w:rPr>
               <w:tab/>
             </w:r>
             <w:r>
               <w:rPr>
+                <w:noProof/>
                 <w:webHidden/>
               </w:rPr>
               <w:fldChar w:fldCharType="begin"/>
             </w:r>
             <w:r>
               <w:rPr>
+                <w:noProof/>
                 <w:webHidden/>
               </w:rPr>
-              <w:instrText xml:space="preserve"> PAGEREF _Toc163931253 \h </w:instrText>
+              <w:instrText xml:space="preserve"> PAGEREF _Toc164030539 \h </w:instrText>
             </w:r>
             <w:r>
               <w:rPr>
+                <w:noProof/>
                 <w:webHidden/>
               </w:rPr>
             </w:r>
             <w:r>
               <w:rPr>
+                <w:noProof/>
                 <w:webHidden/>
               </w:rPr>
               <w:fldChar w:fldCharType="separate"/>
             </w:r>
             <w:r>
               <w:rPr>
+                <w:noProof/>
                 <w:webHidden/>
               </w:rPr>
               <w:t>4</w:t>
             </w:r>
             <w:r>
               <w:rPr>
+                <w:noProof/>
+                <w:webHidden/>
+              </w:rPr>
+              <w:fldChar w:fldCharType="end"/>
+            </w:r>
+          </w:hyperlink>
+        </w:p>
+        <w:p>
+          <w:pPr>
+            <w:pStyle w:val="TOC1"/>
+            <w:tabs>
+              <w:tab w:val="right" w:leader="underscore" w:pos="9016"/>
+            </w:tabs>
+            <w:rPr>
+              <w:noProof/>
+              <w:kern w:val="2"/>
+              <w:szCs w:val="24"/>
+              <w:lang w:val="es-ES" w:eastAsia="es-ES"/>
+              <w14:ligatures w14:val="standardContextual"/>
+            </w:rPr>
+          </w:pPr>
+          <w:hyperlink w:anchor="_Toc164030540" w:history="1">
+            <w:r>
+              <w:rPr>
+                <w:rStyle w:val="Hyperlink"/>
+                <w:noProof/>
+              </w:rPr>
+              <w:t>Creación de la base de datos</w:t>
+            </w:r>
+            <w:r>
+              <w:rPr>
+                <w:noProof/>
+                <w:webHidden/>
+              </w:rPr>
+              <w:tab/>
+            </w:r>
+            <w:r>
+              <w:rPr>
+                <w:noProof/>
+                <w:webHidden/>
+              </w:rPr>
+              <w:fldChar w:fldCharType="begin"/>
+            </w:r>
+            <w:r>
+              <w:rPr>
+                <w:noProof/>
+                <w:webHidden/>
+              </w:rPr>
+              <w:instrText xml:space="preserve"> PAGEREF _Toc164030540 \h </w:instrText>
+            </w:r>
+            <w:r>
+              <w:rPr>
+                <w:noProof/>
+                <w:webHidden/>
+              </w:rPr>
+            </w:r>
+            <w:r>
+              <w:rPr>
+                <w:noProof/>
+                <w:webHidden/>
+              </w:rPr>
+              <w:fldChar w:fldCharType="separate"/>
+            </w:r>
+            <w:r>
+              <w:rPr>
+                <w:noProof/>
+                <w:webHidden/>
+              </w:rPr>
+              <w:t>6</w:t>
+            </w:r>
+            <w:r>
+              <w:rPr>
+                <w:noProof/>
                 <w:webHidden/>
               </w:rPr>
               <w:fldChar w:fldCharType="end"/>
@@ -1217,56 +913,209 @@
               <w:tab w:val="right" w:leader="underscore" w:pos="9016"/>
             </w:tabs>
             <w:rPr>
+              <w:noProof/>
               <w:kern w:val="2"/>
               <w:szCs w:val="24"/>
-              <w:lang w:eastAsia="es-ES"/>
+              <w:lang w:val="es-ES" w:eastAsia="es-ES"/>
               <w14:ligatures w14:val="standardContextual"/>
             </w:rPr>
           </w:pPr>
-          <w:hyperlink w:anchor="_Toc163931254" w:history="1">
+          <w:hyperlink w:anchor="_Toc164030541" w:history="1">
             <w:r>
               <w:rPr>
                 <w:rStyle w:val="Hyperlink"/>
+                <w:noProof/>
               </w:rPr>
-              <w:t>Comandos para la creación de la base de datos</w:t>
+              <w:t>Comandos SQL</w:t>
             </w:r>
             <w:r>
               <w:rPr>
+                <w:noProof/>
                 <w:webHidden/>
               </w:rPr>
               <w:tab/>
             </w:r>
             <w:r>
               <w:rPr>
+                <w:noProof/>
                 <w:webHidden/>
               </w:rPr>
               <w:fldChar w:fldCharType="begin"/>
             </w:r>
             <w:r>
               <w:rPr>
+                <w:noProof/>
                 <w:webHidden/>
               </w:rPr>
-              <w:instrText xml:space="preserve"> PAGEREF _Toc163931254 \h </w:instrText>
+              <w:instrText xml:space="preserve"> PAGEREF _Toc164030541 \h </w:instrText>
             </w:r>
             <w:r>
               <w:rPr>
+                <w:noProof/>
                 <w:webHidden/>
               </w:rPr>
             </w:r>
             <w:r>
               <w:rPr>
+                <w:noProof/>
                 <w:webHidden/>
               </w:rPr>
               <w:fldChar w:fldCharType="separate"/>
             </w:r>
             <w:r>
               <w:rPr>
+                <w:noProof/>
                 <w:webHidden/>
               </w:rPr>
               <w:t>6</w:t>
             </w:r>
             <w:r>
               <w:rPr>
+                <w:noProof/>
+                <w:webHidden/>
+              </w:rPr>
+              <w:fldChar w:fldCharType="end"/>
+            </w:r>
+          </w:hyperlink>
+        </w:p>
+        <w:p>
+          <w:pPr>
+            <w:pStyle w:val="TOC2"/>
+            <w:tabs>
+              <w:tab w:val="right" w:leader="underscore" w:pos="9016"/>
+            </w:tabs>
+            <w:rPr>
+              <w:noProof/>
+              <w:kern w:val="2"/>
+              <w:szCs w:val="24"/>
+              <w:lang w:val="es-ES" w:eastAsia="es-ES"/>
+              <w14:ligatures w14:val="standardContextual"/>
+            </w:rPr>
+          </w:pPr>
+          <w:hyperlink w:anchor="_Toc164030542" w:history="1">
+            <w:r>
+              <w:rPr>
+                <w:rStyle w:val="Hyperlink"/>
+                <w:noProof/>
+              </w:rPr>
+              <w:t>Resultado de la ejecución</w:t>
+            </w:r>
+            <w:r>
+              <w:rPr>
+                <w:noProof/>
+                <w:webHidden/>
+              </w:rPr>
+              <w:tab/>
+            </w:r>
+            <w:r>
+              <w:rPr>
+                <w:noProof/>
+                <w:webHidden/>
+              </w:rPr>
+              <w:fldChar w:fldCharType="begin"/>
+            </w:r>
+            <w:r>
+              <w:rPr>
+                <w:noProof/>
+                <w:webHidden/>
+              </w:rPr>
+              <w:instrText xml:space="preserve"> PAGEREF _Toc164030542 \h </w:instrText>
+            </w:r>
+            <w:r>
+              <w:rPr>
+                <w:noProof/>
+                <w:webHidden/>
+              </w:rPr>
+            </w:r>
+            <w:r>
+              <w:rPr>
+                <w:noProof/>
+                <w:webHidden/>
+              </w:rPr>
+              <w:fldChar w:fldCharType="separate"/>
+            </w:r>
+            <w:r>
+              <w:rPr>
+                <w:noProof/>
+                <w:webHidden/>
+              </w:rPr>
+              <w:t>8</w:t>
+            </w:r>
+            <w:r>
+              <w:rPr>
+                <w:noProof/>
+                <w:webHidden/>
+              </w:rPr>
+              <w:fldChar w:fldCharType="end"/>
+            </w:r>
+          </w:hyperlink>
+        </w:p>
+        <w:p>
+          <w:pPr>
+            <w:pStyle w:val="TOC2"/>
+            <w:tabs>
+              <w:tab w:val="right" w:leader="underscore" w:pos="9016"/>
+            </w:tabs>
+            <w:rPr>
+              <w:noProof/>
+              <w:kern w:val="2"/>
+              <w:szCs w:val="24"/>
+              <w:lang w:val="es-ES" w:eastAsia="es-ES"/>
+              <w14:ligatures w14:val="standardContextual"/>
+            </w:rPr>
+          </w:pPr>
+          <w:hyperlink w:anchor="_Toc164030543" w:history="1">
+            <w:r>
+              <w:rPr>
+                <w:rStyle w:val="Hyperlink"/>
+                <w:noProof/>
+              </w:rPr>
+              <w:t>Comandos de consulta de tablas</w:t>
+            </w:r>
+            <w:r>
+              <w:rPr>
+                <w:noProof/>
+                <w:webHidden/>
+              </w:rPr>
+              <w:tab/>
+            </w:r>
+            <w:r>
+              <w:rPr>
+                <w:noProof/>
+                <w:webHidden/>
+              </w:rPr>
+              <w:fldChar w:fldCharType="begin"/>
+            </w:r>
+            <w:r>
+              <w:rPr>
+                <w:noProof/>
+                <w:webHidden/>
+              </w:rPr>
+              <w:instrText xml:space="preserve"> PAGEREF _Toc164030543 \h </w:instrText>
+            </w:r>
+            <w:r>
+              <w:rPr>
+                <w:noProof/>
+                <w:webHidden/>
+              </w:rPr>
+            </w:r>
+            <w:r>
+              <w:rPr>
+                <w:noProof/>
+                <w:webHidden/>
+              </w:rPr>
+              <w:fldChar w:fldCharType="separate"/>
+            </w:r>
+            <w:r>
+              <w:rPr>
+                <w:noProof/>
+                <w:webHidden/>
+              </w:rPr>
+              <w:t>9</w:t>
+            </w:r>
+            <w:r>
+              <w:rPr>
+                <w:noProof/>
                 <w:webHidden/>
               </w:rPr>
               <w:fldChar w:fldCharType="end"/>
@@ -1296,7 +1145,7 @@
       <w:pPr>
         <w:pStyle w:val="Heading1"/>
       </w:pPr>
-      <w:bookmarkStart w:id="3" w:name="_Toc163931248"/>
+      <w:bookmarkStart w:id="3" w:name="_Toc164030534"/>
       <w:r>
         <w:lastRenderedPageBreak/>
         <w:t>Diseño del diagrama de la base de datos</w:t>
@@ -1324,7 +1173,7 @@
       <w:pPr>
         <w:pStyle w:val="Heading2"/>
       </w:pPr>
-      <w:bookmarkStart w:id="4" w:name="_Toc163931249"/>
+      <w:bookmarkStart w:id="4" w:name="_Toc164030535"/>
       <w:r>
         <w:t>Entidad-</w:t>
       </w:r>
@@ -1335,6 +1184,9 @@
     </w:p>
     <w:p>
       <w:r>
+        <w:rPr>
+          <w:noProof/>
+        </w:rPr>
         <w:drawing>
           <wp:inline distT="0" distB="0" distL="0" distR="0" wp14:anchorId="25761757" wp14:editId="6DA2CEDB">
             <wp:extent cx="5731510" cy="3020695"/>
@@ -1377,7 +1229,7 @@
       <w:pPr>
         <w:pStyle w:val="Heading3"/>
       </w:pPr>
-      <w:bookmarkStart w:id="5" w:name="_Toc163931250"/>
+      <w:bookmarkStart w:id="5" w:name="_Toc164030536"/>
       <w:r>
         <w:t>Relaciones:</w:t>
       </w:r>
@@ -1423,7 +1275,7 @@
       <w:pPr>
         <w:pStyle w:val="Heading3"/>
       </w:pPr>
-      <w:bookmarkStart w:id="6" w:name="_Toc163931251"/>
+      <w:bookmarkStart w:id="6" w:name="_Toc164030537"/>
       <w:r>
         <w:t>Aclaraciones:</w:t>
       </w:r>
@@ -1526,7 +1378,7 @@
       <w:pPr>
         <w:pStyle w:val="Heading2"/>
       </w:pPr>
-      <w:bookmarkStart w:id="7" w:name="_Toc163931252"/>
+      <w:bookmarkStart w:id="7" w:name="_Toc164030538"/>
       <w:r>
         <w:lastRenderedPageBreak/>
         <w:t>Modelo Relacional</w:t>
@@ -1535,6 +1387,9 @@
     </w:p>
     <w:p>
       <w:r>
+        <w:rPr>
+          <w:noProof/>
+        </w:rPr>
         <w:drawing>
           <wp:inline distT="0" distB="0" distL="0" distR="0" wp14:anchorId="3D87D13C" wp14:editId="7909BAD1">
             <wp:extent cx="5731510" cy="2639060"/>
@@ -1604,7 +1459,7 @@
       <w:pPr>
         <w:pStyle w:val="Heading2"/>
       </w:pPr>
-      <w:bookmarkStart w:id="8" w:name="_Toc163931253"/>
+      <w:bookmarkStart w:id="8" w:name="_Toc164030539"/>
       <w:r>
         <w:t>MR en</w:t>
       </w:r>
@@ -1620,6 +1475,9 @@
     </w:p>
     <w:p>
       <w:r>
+        <w:rPr>
+          <w:noProof/>
+        </w:rPr>
         <w:drawing>
           <wp:inline distT="0" distB="0" distL="0" distR="0" wp14:anchorId="5D1E8473" wp14:editId="744E1ABA">
             <wp:extent cx="5731510" cy="3697605"/>
@@ -1699,6 +1557,9 @@
     </w:p>
     <w:p>
       <w:r>
+        <w:rPr>
+          <w:noProof/>
+        </w:rPr>
         <w:drawing>
           <wp:inline distT="0" distB="0" distL="0" distR="0" wp14:anchorId="03D994BE" wp14:editId="0B23A815">
             <wp:extent cx="5730582" cy="4131522"/>
@@ -1750,6 +1611,9 @@
     </w:p>
     <w:p>
       <w:r>
+        <w:rPr>
+          <w:noProof/>
+        </w:rPr>
         <w:drawing>
           <wp:inline distT="0" distB="0" distL="0" distR="0" wp14:anchorId="27F756E2" wp14:editId="7550469C">
             <wp:extent cx="5730735" cy="3843867"/>
@@ -1796,6 +1660,9 @@
     </w:p>
     <w:p>
       <w:r>
+        <w:rPr>
+          <w:noProof/>
+        </w:rPr>
         <w:lastRenderedPageBreak/>
         <w:drawing>
           <wp:inline distT="0" distB="0" distL="0" distR="0" wp14:anchorId="17FC28AF" wp14:editId="28AF633C">
@@ -1867,7 +1734,7 @@
       <w:pPr>
         <w:pStyle w:val="Heading1"/>
       </w:pPr>
-      <w:bookmarkStart w:id="9" w:name="_Toc163931254"/>
+      <w:bookmarkStart w:id="9" w:name="_Toc164030540"/>
       <w:r>
         <w:t>Creación de la base de datos</w:t>
       </w:r>
@@ -1887,31 +1754,18 @@
         <w:t xml:space="preserve">abreviación que significa </w:t>
       </w:r>
       <w:r>
-        <w:t xml:space="preserve">Lenguaje de </w:t>
-      </w:r>
-      <w:r>
-        <w:t>D</w:t>
-      </w:r>
-      <w:r>
-        <w:t xml:space="preserve">efinición de </w:t>
-      </w:r>
-      <w:r>
-        <w:t>D</w:t>
-      </w:r>
-      <w:r>
-        <w:t>atos</w:t>
-      </w:r>
-      <w:r>
-        <w:t>.</w:t>
+        <w:t>Lenguaje de Definición de Datos.</w:t>
       </w:r>
     </w:p>
     <w:p>
       <w:pPr>
         <w:pStyle w:val="Heading2"/>
       </w:pPr>
+      <w:bookmarkStart w:id="10" w:name="_Toc164030541"/>
       <w:r>
         <w:t>Comandos SQL</w:t>
       </w:r>
+      <w:bookmarkEnd w:id="10"/>
     </w:p>
     <w:p>
       <w:pPr>
@@ -13706,9 +13560,11 @@
       <w:pPr>
         <w:pStyle w:val="Heading2"/>
       </w:pPr>
+      <w:bookmarkStart w:id="11" w:name="_Toc164030542"/>
       <w:r>
         <w:t>Resultado de la ejecución</w:t>
       </w:r>
+      <w:bookmarkEnd w:id="11"/>
     </w:p>
     <w:p>
       <w:r>
@@ -13761,10 +13617,12 @@
       <w:pPr>
         <w:pStyle w:val="Heading2"/>
       </w:pPr>
+      <w:bookmarkStart w:id="12" w:name="_Toc164030543"/>
       <w:r>
         <w:lastRenderedPageBreak/>
         <w:t>Comandos de consulta de tablas</w:t>
       </w:r>
+      <w:bookmarkEnd w:id="12"/>
     </w:p>
     <w:tbl>
       <w:tblPr>
@@ -14638,6 +14496,9 @@
       <w:pStyle w:val="Header"/>
     </w:pPr>
     <w:r>
+      <w:rPr>
+        <w:noProof/>
+      </w:rPr>
       <mc:AlternateContent>
         <mc:Choice Requires="wps">
           <w:drawing>
@@ -14765,6 +14626,9 @@
       </mc:AlternateContent>
     </w:r>
     <w:r>
+      <w:rPr>
+        <w:noProof/>
+      </w:rPr>
       <mc:AlternateContent>
         <mc:Choice Requires="wps">
           <w:drawing>

</xml_diff>

<commit_message>
Se agrega contenido a la documentacion
</commit_message>
<xml_diff>
--- a/Documentación y Aclaraciones del taller JAVA-T01.docx
+++ b/Documentación y Aclaraciones del taller JAVA-T01.docx
@@ -14413,9 +14413,390 @@
       </w:tr>
     </w:tbl>
     <w:p/>
+    <w:p>
+      <w:pPr>
+        <w:pStyle w:val="Heading1"/>
+      </w:pPr>
+      <w:r>
+        <w:t>Código Java</w:t>
+      </w:r>
+    </w:p>
+    <w:p>
+      <w:pPr>
+        <w:pStyle w:val="Heading2"/>
+      </w:pPr>
+      <w:r>
+        <w:t xml:space="preserve">Implementación del </w:t>
+      </w:r>
+      <w:proofErr w:type="spellStart"/>
+      <w:r>
+        <w:t>Logger</w:t>
+      </w:r>
+      <w:proofErr w:type="spellEnd"/>
+    </w:p>
+    <w:p>
+      <w:r>
+        <w:rPr>
+          <w:noProof/>
+        </w:rPr>
+        <w:drawing>
+          <wp:inline distT="0" distB="0" distL="0" distR="0" wp14:anchorId="1DF1A2A3" wp14:editId="6EE7780E">
+            <wp:extent cx="5731510" cy="2875280"/>
+            <wp:effectExtent l="0" t="0" r="2540" b="1270"/>
+            <wp:docPr id="1714081618" name="Picture 1"/>
+            <wp:cNvGraphicFramePr>
+              <a:graphicFrameLocks xmlns:a="http://schemas.openxmlformats.org/drawingml/2006/main" noChangeAspect="1"/>
+            </wp:cNvGraphicFramePr>
+            <a:graphic xmlns:a="http://schemas.openxmlformats.org/drawingml/2006/main">
+              <a:graphicData uri="http://schemas.openxmlformats.org/drawingml/2006/picture">
+                <pic:pic xmlns:pic="http://schemas.openxmlformats.org/drawingml/2006/picture">
+                  <pic:nvPicPr>
+                    <pic:cNvPr id="1714081618" name=""/>
+                    <pic:cNvPicPr/>
+                  </pic:nvPicPr>
+                  <pic:blipFill>
+                    <a:blip r:embed="rId15"/>
+                    <a:stretch>
+                      <a:fillRect/>
+                    </a:stretch>
+                  </pic:blipFill>
+                  <pic:spPr>
+                    <a:xfrm>
+                      <a:off x="0" y="0"/>
+                      <a:ext cx="5731510" cy="2875280"/>
+                    </a:xfrm>
+                    <a:prstGeom prst="rect">
+                      <a:avLst/>
+                    </a:prstGeom>
+                  </pic:spPr>
+                </pic:pic>
+              </a:graphicData>
+            </a:graphic>
+          </wp:inline>
+        </w:drawing>
+      </w:r>
+    </w:p>
+    <w:p>
+      <w:r>
+        <w:t xml:space="preserve">Para cada vez que se inicia sesión </w:t>
+      </w:r>
+      <w:r>
+        <w:t>se realiza un log de inicio de la aplicación.</w:t>
+      </w:r>
+    </w:p>
+    <w:p/>
+    <w:p>
+      <w:pPr>
+        <w:pStyle w:val="Heading2"/>
+      </w:pPr>
+      <w:r>
+        <w:t>Pruebas de descuento de libros disponibles en el préstamo</w:t>
+      </w:r>
+    </w:p>
+    <w:p>
+      <w:r>
+        <w:rPr>
+          <w:noProof/>
+        </w:rPr>
+        <w:drawing>
+          <wp:inline distT="0" distB="0" distL="0" distR="0" wp14:anchorId="0F2A83A1" wp14:editId="6D087946">
+            <wp:extent cx="5731510" cy="1408430"/>
+            <wp:effectExtent l="0" t="0" r="2540" b="1270"/>
+            <wp:docPr id="119211916" name="Picture 1" descr="A screenshot of a computer&#10;&#10;Description automatically generated"/>
+            <wp:cNvGraphicFramePr>
+              <a:graphicFrameLocks xmlns:a="http://schemas.openxmlformats.org/drawingml/2006/main" noChangeAspect="1"/>
+            </wp:cNvGraphicFramePr>
+            <a:graphic xmlns:a="http://schemas.openxmlformats.org/drawingml/2006/main">
+              <a:graphicData uri="http://schemas.openxmlformats.org/drawingml/2006/picture">
+                <pic:pic xmlns:pic="http://schemas.openxmlformats.org/drawingml/2006/picture">
+                  <pic:nvPicPr>
+                    <pic:cNvPr id="119211916" name="Picture 1" descr="A screenshot of a computer&#10;&#10;Description automatically generated"/>
+                    <pic:cNvPicPr/>
+                  </pic:nvPicPr>
+                  <pic:blipFill>
+                    <a:blip r:embed="rId16"/>
+                    <a:stretch>
+                      <a:fillRect/>
+                    </a:stretch>
+                  </pic:blipFill>
+                  <pic:spPr>
+                    <a:xfrm>
+                      <a:off x="0" y="0"/>
+                      <a:ext cx="5731510" cy="1408430"/>
+                    </a:xfrm>
+                    <a:prstGeom prst="rect">
+                      <a:avLst/>
+                    </a:prstGeom>
+                  </pic:spPr>
+                </pic:pic>
+              </a:graphicData>
+            </a:graphic>
+          </wp:inline>
+        </w:drawing>
+      </w:r>
+    </w:p>
+    <w:p>
+      <w:r>
+        <w:rPr>
+          <w:noProof/>
+        </w:rPr>
+        <w:lastRenderedPageBreak/>
+        <w:drawing>
+          <wp:inline distT="0" distB="0" distL="0" distR="0" wp14:anchorId="79215EB3" wp14:editId="103AE501">
+            <wp:extent cx="5731510" cy="1128395"/>
+            <wp:effectExtent l="0" t="0" r="2540" b="0"/>
+            <wp:docPr id="527551020" name="Picture 1" descr="A screenshot of a computer&#10;&#10;Description automatically generated"/>
+            <wp:cNvGraphicFramePr>
+              <a:graphicFrameLocks xmlns:a="http://schemas.openxmlformats.org/drawingml/2006/main" noChangeAspect="1"/>
+            </wp:cNvGraphicFramePr>
+            <a:graphic xmlns:a="http://schemas.openxmlformats.org/drawingml/2006/main">
+              <a:graphicData uri="http://schemas.openxmlformats.org/drawingml/2006/picture">
+                <pic:pic xmlns:pic="http://schemas.openxmlformats.org/drawingml/2006/picture">
+                  <pic:nvPicPr>
+                    <pic:cNvPr id="527551020" name="Picture 1" descr="A screenshot of a computer&#10;&#10;Description automatically generated"/>
+                    <pic:cNvPicPr/>
+                  </pic:nvPicPr>
+                  <pic:blipFill>
+                    <a:blip r:embed="rId17"/>
+                    <a:stretch>
+                      <a:fillRect/>
+                    </a:stretch>
+                  </pic:blipFill>
+                  <pic:spPr>
+                    <a:xfrm>
+                      <a:off x="0" y="0"/>
+                      <a:ext cx="5731510" cy="1128395"/>
+                    </a:xfrm>
+                    <a:prstGeom prst="rect">
+                      <a:avLst/>
+                    </a:prstGeom>
+                  </pic:spPr>
+                </pic:pic>
+              </a:graphicData>
+            </a:graphic>
+          </wp:inline>
+        </w:drawing>
+      </w:r>
+    </w:p>
+    <w:p>
+      <w:r>
+        <w:rPr>
+          <w:noProof/>
+        </w:rPr>
+        <w:drawing>
+          <wp:inline distT="0" distB="0" distL="0" distR="0" wp14:anchorId="3E700119" wp14:editId="69E6FC96">
+            <wp:extent cx="5731510" cy="1287780"/>
+            <wp:effectExtent l="0" t="0" r="2540" b="7620"/>
+            <wp:docPr id="117686754" name="Picture 1" descr="A screenshot of a computer&#10;&#10;Description automatically generated"/>
+            <wp:cNvGraphicFramePr>
+              <a:graphicFrameLocks xmlns:a="http://schemas.openxmlformats.org/drawingml/2006/main" noChangeAspect="1"/>
+            </wp:cNvGraphicFramePr>
+            <a:graphic xmlns:a="http://schemas.openxmlformats.org/drawingml/2006/main">
+              <a:graphicData uri="http://schemas.openxmlformats.org/drawingml/2006/picture">
+                <pic:pic xmlns:pic="http://schemas.openxmlformats.org/drawingml/2006/picture">
+                  <pic:nvPicPr>
+                    <pic:cNvPr id="117686754" name="Picture 1" descr="A screenshot of a computer&#10;&#10;Description automatically generated"/>
+                    <pic:cNvPicPr/>
+                  </pic:nvPicPr>
+                  <pic:blipFill>
+                    <a:blip r:embed="rId18"/>
+                    <a:stretch>
+                      <a:fillRect/>
+                    </a:stretch>
+                  </pic:blipFill>
+                  <pic:spPr>
+                    <a:xfrm>
+                      <a:off x="0" y="0"/>
+                      <a:ext cx="5731510" cy="1287780"/>
+                    </a:xfrm>
+                    <a:prstGeom prst="rect">
+                      <a:avLst/>
+                    </a:prstGeom>
+                  </pic:spPr>
+                </pic:pic>
+              </a:graphicData>
+            </a:graphic>
+          </wp:inline>
+        </w:drawing>
+      </w:r>
+    </w:p>
+    <w:p/>
+    <w:p>
+      <w:r>
+        <w:rPr>
+          <w:noProof/>
+        </w:rPr>
+        <w:drawing>
+          <wp:inline distT="0" distB="0" distL="0" distR="0" wp14:anchorId="5D7504E5" wp14:editId="6D49AF70">
+            <wp:extent cx="5731510" cy="1170305"/>
+            <wp:effectExtent l="0" t="0" r="2540" b="0"/>
+            <wp:docPr id="1055955322" name="Picture 1" descr="A table with numbers and letters&#10;&#10;Description automatically generated"/>
+            <wp:cNvGraphicFramePr>
+              <a:graphicFrameLocks xmlns:a="http://schemas.openxmlformats.org/drawingml/2006/main" noChangeAspect="1"/>
+            </wp:cNvGraphicFramePr>
+            <a:graphic xmlns:a="http://schemas.openxmlformats.org/drawingml/2006/main">
+              <a:graphicData uri="http://schemas.openxmlformats.org/drawingml/2006/picture">
+                <pic:pic xmlns:pic="http://schemas.openxmlformats.org/drawingml/2006/picture">
+                  <pic:nvPicPr>
+                    <pic:cNvPr id="1055955322" name="Picture 1" descr="A table with numbers and letters&#10;&#10;Description automatically generated"/>
+                    <pic:cNvPicPr/>
+                  </pic:nvPicPr>
+                  <pic:blipFill>
+                    <a:blip r:embed="rId19"/>
+                    <a:stretch>
+                      <a:fillRect/>
+                    </a:stretch>
+                  </pic:blipFill>
+                  <pic:spPr>
+                    <a:xfrm>
+                      <a:off x="0" y="0"/>
+                      <a:ext cx="5731510" cy="1170305"/>
+                    </a:xfrm>
+                    <a:prstGeom prst="rect">
+                      <a:avLst/>
+                    </a:prstGeom>
+                  </pic:spPr>
+                </pic:pic>
+              </a:graphicData>
+            </a:graphic>
+          </wp:inline>
+        </w:drawing>
+      </w:r>
+    </w:p>
+    <w:p>
+      <w:r>
+        <w:rPr>
+          <w:noProof/>
+        </w:rPr>
+        <w:drawing>
+          <wp:inline distT="0" distB="0" distL="0" distR="0" wp14:anchorId="3EDC4B42" wp14:editId="243FE84A">
+            <wp:extent cx="5731510" cy="1373505"/>
+            <wp:effectExtent l="0" t="0" r="2540" b="0"/>
+            <wp:docPr id="1214411741" name="Picture 1" descr="A screenshot of a computer&#10;&#10;Description automatically generated"/>
+            <wp:cNvGraphicFramePr>
+              <a:graphicFrameLocks xmlns:a="http://schemas.openxmlformats.org/drawingml/2006/main" noChangeAspect="1"/>
+            </wp:cNvGraphicFramePr>
+            <a:graphic xmlns:a="http://schemas.openxmlformats.org/drawingml/2006/main">
+              <a:graphicData uri="http://schemas.openxmlformats.org/drawingml/2006/picture">
+                <pic:pic xmlns:pic="http://schemas.openxmlformats.org/drawingml/2006/picture">
+                  <pic:nvPicPr>
+                    <pic:cNvPr id="1214411741" name="Picture 1" descr="A screenshot of a computer&#10;&#10;Description automatically generated"/>
+                    <pic:cNvPicPr/>
+                  </pic:nvPicPr>
+                  <pic:blipFill>
+                    <a:blip r:embed="rId20"/>
+                    <a:stretch>
+                      <a:fillRect/>
+                    </a:stretch>
+                  </pic:blipFill>
+                  <pic:spPr>
+                    <a:xfrm>
+                      <a:off x="0" y="0"/>
+                      <a:ext cx="5731510" cy="1373505"/>
+                    </a:xfrm>
+                    <a:prstGeom prst="rect">
+                      <a:avLst/>
+                    </a:prstGeom>
+                  </pic:spPr>
+                </pic:pic>
+              </a:graphicData>
+            </a:graphic>
+          </wp:inline>
+        </w:drawing>
+      </w:r>
+    </w:p>
+    <w:p/>
+    <w:p>
+      <w:r>
+        <w:rPr>
+          <w:noProof/>
+        </w:rPr>
+        <w:drawing>
+          <wp:inline distT="0" distB="0" distL="0" distR="0" wp14:anchorId="42BF1308" wp14:editId="374A03EE">
+            <wp:extent cx="5731510" cy="1541780"/>
+            <wp:effectExtent l="0" t="0" r="2540" b="1270"/>
+            <wp:docPr id="395531887" name="Picture 1"/>
+            <wp:cNvGraphicFramePr>
+              <a:graphicFrameLocks xmlns:a="http://schemas.openxmlformats.org/drawingml/2006/main" noChangeAspect="1"/>
+            </wp:cNvGraphicFramePr>
+            <a:graphic xmlns:a="http://schemas.openxmlformats.org/drawingml/2006/main">
+              <a:graphicData uri="http://schemas.openxmlformats.org/drawingml/2006/picture">
+                <pic:pic xmlns:pic="http://schemas.openxmlformats.org/drawingml/2006/picture">
+                  <pic:nvPicPr>
+                    <pic:cNvPr id="395531887" name=""/>
+                    <pic:cNvPicPr/>
+                  </pic:nvPicPr>
+                  <pic:blipFill>
+                    <a:blip r:embed="rId21"/>
+                    <a:stretch>
+                      <a:fillRect/>
+                    </a:stretch>
+                  </pic:blipFill>
+                  <pic:spPr>
+                    <a:xfrm>
+                      <a:off x="0" y="0"/>
+                      <a:ext cx="5731510" cy="1541780"/>
+                    </a:xfrm>
+                    <a:prstGeom prst="rect">
+                      <a:avLst/>
+                    </a:prstGeom>
+                  </pic:spPr>
+                </pic:pic>
+              </a:graphicData>
+            </a:graphic>
+          </wp:inline>
+        </w:drawing>
+      </w:r>
+    </w:p>
+    <w:p/>
+    <w:p/>
+    <w:p>
+      <w:r>
+        <w:rPr>
+          <w:noProof/>
+        </w:rPr>
+        <w:lastRenderedPageBreak/>
+        <w:drawing>
+          <wp:inline distT="0" distB="0" distL="0" distR="0" wp14:anchorId="2D859C20" wp14:editId="79C34938">
+            <wp:extent cx="5731510" cy="1341755"/>
+            <wp:effectExtent l="0" t="0" r="2540" b="0"/>
+            <wp:docPr id="612873706" name="Picture 1"/>
+            <wp:cNvGraphicFramePr>
+              <a:graphicFrameLocks xmlns:a="http://schemas.openxmlformats.org/drawingml/2006/main" noChangeAspect="1"/>
+            </wp:cNvGraphicFramePr>
+            <a:graphic xmlns:a="http://schemas.openxmlformats.org/drawingml/2006/main">
+              <a:graphicData uri="http://schemas.openxmlformats.org/drawingml/2006/picture">
+                <pic:pic xmlns:pic="http://schemas.openxmlformats.org/drawingml/2006/picture">
+                  <pic:nvPicPr>
+                    <pic:cNvPr id="612873706" name=""/>
+                    <pic:cNvPicPr/>
+                  </pic:nvPicPr>
+                  <pic:blipFill>
+                    <a:blip r:embed="rId22"/>
+                    <a:stretch>
+                      <a:fillRect/>
+                    </a:stretch>
+                  </pic:blipFill>
+                  <pic:spPr>
+                    <a:xfrm>
+                      <a:off x="0" y="0"/>
+                      <a:ext cx="5731510" cy="1341755"/>
+                    </a:xfrm>
+                    <a:prstGeom prst="rect">
+                      <a:avLst/>
+                    </a:prstGeom>
+                  </pic:spPr>
+                </pic:pic>
+              </a:graphicData>
+            </a:graphic>
+          </wp:inline>
+        </w:drawing>
+      </w:r>
+    </w:p>
+    <w:p/>
     <w:p/>
     <w:sectPr>
-      <w:headerReference w:type="default" r:id="rId15"/>
+      <w:headerReference w:type="default" r:id="rId23"/>
       <w:pgSz w:w="11906" w:h="16838"/>
       <w:pgMar w:top="1440" w:right="1440" w:bottom="1440" w:left="1440" w:header="708" w:footer="708" w:gutter="0"/>
       <w:cols w:space="708"/>

</xml_diff>

<commit_message>
Se agrega las aclaraciones y conclusión
</commit_message>
<xml_diff>
--- a/Documentación y Aclaraciones del taller JAVA-T01.docx
+++ b/Documentación y Aclaraciones del taller JAVA-T01.docx
@@ -14794,7 +14794,105 @@
       </w:r>
     </w:p>
     <w:p/>
+    <w:p>
+      <w:pPr>
+        <w:pStyle w:val="Heading1"/>
+      </w:pPr>
+      <w:r>
+        <w:t>Aclaraciones</w:t>
+      </w:r>
+    </w:p>
+    <w:p>
+      <w:pPr>
+        <w:pStyle w:val="ListParagraph"/>
+        <w:numPr>
+          <w:ilvl w:val="0"/>
+          <w:numId w:val="3"/>
+        </w:numPr>
+      </w:pPr>
+      <w:r>
+        <w:t xml:space="preserve">Se utilizó </w:t>
+      </w:r>
+      <w:proofErr w:type="spellStart"/>
+      <w:r>
+        <w:t>S</w:t>
+      </w:r>
+      <w:r>
+        <w:t>pringboot</w:t>
+      </w:r>
+      <w:proofErr w:type="spellEnd"/>
+      <w:r>
+        <w:t xml:space="preserve"> inicial</w:t>
+      </w:r>
+      <w:proofErr w:type="spellStart"/>
+      <w:r>
+        <w:t>izer</w:t>
+      </w:r>
+      <w:proofErr w:type="spellEnd"/>
+      <w:r>
+        <w:t xml:space="preserve"> sólo para la creación del proyecto y nada más.</w:t>
+      </w:r>
+    </w:p>
+    <w:p>
+      <w:pPr>
+        <w:pStyle w:val="ListParagraph"/>
+        <w:numPr>
+          <w:ilvl w:val="0"/>
+          <w:numId w:val="3"/>
+        </w:numPr>
+      </w:pPr>
+      <w:r>
+        <w:t>Se realizan todas las funciones y verificaciones solicitadas en los requerimientos</w:t>
+      </w:r>
+      <w:r>
+        <w:t>.</w:t>
+      </w:r>
+    </w:p>
+    <w:p>
+      <w:pPr>
+        <w:pStyle w:val="ListParagraph"/>
+        <w:numPr>
+          <w:ilvl w:val="0"/>
+          <w:numId w:val="3"/>
+        </w:numPr>
+      </w:pPr>
+      <w:r>
+        <w:t>Se agregan algunas pruebas del funcionamiento del sistema</w:t>
+      </w:r>
+    </w:p>
     <w:p/>
+    <w:p/>
+    <w:p>
+      <w:pPr>
+        <w:pStyle w:val="Heading1"/>
+      </w:pPr>
+      <w:r>
+        <w:t>Conclusión</w:t>
+      </w:r>
+    </w:p>
+    <w:p>
+      <w:r>
+        <w:t xml:space="preserve">Fue un reto muy exigente, El cual </w:t>
+      </w:r>
+      <w:r>
+        <w:t xml:space="preserve">se </w:t>
+      </w:r>
+      <w:r>
+        <w:t xml:space="preserve">requiere el máximo esfuerzo, </w:t>
+      </w:r>
+      <w:r>
+        <w:t xml:space="preserve">se desarrolló todo el proceso </w:t>
+      </w:r>
+      <w:r>
+        <w:t>de acuerdo con</w:t>
+      </w:r>
+      <w:r>
+        <w:t xml:space="preserve"> lo aprendido y a los conocimientos previos. </w:t>
+      </w:r>
+      <w:r>
+        <w:t>Se puede mejorar.</w:t>
+      </w:r>
+    </w:p>
     <w:sectPr>
       <w:headerReference w:type="default" r:id="rId23"/>
       <w:pgSz w:w="11906" w:h="16838"/>
@@ -15264,7 +15362,7 @@
   <w:abstractNum w:abstractNumId="1" w15:restartNumberingAfterBreak="0">
     <w:nsid w:val="29C815DF"/>
     <w:multiLevelType w:val="hybridMultilevel"/>
-    <w:tmpl w:val="9CC0EFD0"/>
+    <w:tmpl w:val="F19CB2C2"/>
     <w:lvl w:ilvl="0" w:tplc="0C0A0001">
       <w:start w:val="1"/>
       <w:numFmt w:val="bullet"/>

</xml_diff>